<commit_message>
Add Module 3 assignment files, including chohan_amit.py and flowchart document
</commit_message>
<xml_diff>
--- a/module-1/Rizal-Assignment1_2.docx
+++ b/module-1/Rizal-Assignment1_2.docx
@@ -2,9 +2,36 @@
 <file path=word/document.xml><?xml version="1.0" encoding="utf-8"?>
 <w:document xmlns:wpc="http://schemas.microsoft.com/office/word/2010/wordprocessingCanvas" xmlns:cx="http://schemas.microsoft.com/office/drawing/2014/chartex" xmlns:cx1="http://schemas.microsoft.com/office/drawing/2015/9/8/chartex" xmlns:cx2="http://schemas.microsoft.com/office/drawing/2015/10/21/chartex" xmlns:cx3="http://schemas.microsoft.com/office/drawing/2016/5/9/chartex" xmlns:cx4="http://schemas.microsoft.com/office/drawing/2016/5/10/chartex" xmlns:cx5="http://schemas.microsoft.com/office/drawing/2016/5/11/chartex" xmlns:cx6="http://schemas.microsoft.com/office/drawing/2016/5/12/chartex" xmlns:cx7="http://schemas.microsoft.com/office/drawing/2016/5/13/chartex" xmlns:cx8="http://schemas.microsoft.com/office/drawing/2016/5/14/chartex" xmlns:mc="http://schemas.openxmlformats.org/markup-compatibility/2006" xmlns:aink="http://schemas.microsoft.com/office/drawing/2016/ink" xmlns:am3d="http://schemas.microsoft.com/office/drawing/2017/model3d" xmlns:o="urn:schemas-microsoft-com:office:office" xmlns:oel="http://schemas.microsoft.com/office/2019/extlst" xmlns:r="http://schemas.openxmlformats.org/officeDocument/2006/relationships" xmlns:m="http://schemas.openxmlformats.org/officeDocument/2006/math" xmlns:v="urn:schemas-microsoft-com:vml" xmlns:wp14="http://schemas.microsoft.com/office/word/2010/wordprocessingDrawing" xmlns:wp="http://schemas.openxmlformats.org/drawingml/2006/wordprocessingDrawing" xmlns:w10="urn:schemas-microsoft-com:office:word" xmlns:w="http://schemas.openxmlformats.org/wordprocessingml/2006/main" xmlns:w14="http://schemas.microsoft.com/office/word/2010/wordml" xmlns:w15="http://schemas.microsoft.com/office/word/2012/wordml" xmlns:w16cex="http://schemas.microsoft.com/office/word/2018/wordml/cex" xmlns:w16cid="http://schemas.microsoft.com/office/word/2016/wordml/cid" xmlns:w16="http://schemas.microsoft.com/office/word/2018/wordml" xmlns:w16sdtdh="http://schemas.microsoft.com/office/word/2020/wordml/sdtdatahash" xmlns:w16se="http://schemas.microsoft.com/office/word/2015/wordml/symex" xmlns:wpg="http://schemas.microsoft.com/office/word/2010/wordprocessingGroup" xmlns:wpi="http://schemas.microsoft.com/office/word/2010/wordprocessingInk" xmlns:wne="http://schemas.microsoft.com/office/word/2006/wordml" xmlns:wps="http://schemas.microsoft.com/office/word/2010/wordprocessingShape" mc:Ignorable="w14 w15 w16se w16cid w16 w16cex w16sdtdh wp14">
   <w:body>
+    <w:p>
+      <w:r>
+        <w:t xml:space="preserve">Amit Rizal </w:t>
+      </w:r>
+      <w:r>
+        <w:br/>
+      </w:r>
+      <w:hyperlink r:id="rId4" w:history="1">
+        <w:r>
+          <w:rPr>
+            <w:rStyle w:val="Hyperlink"/>
+          </w:rPr>
+          <w:t>https://github.com/amitrizal/csd-325.git</w:t>
+        </w:r>
+      </w:hyperlink>
+      <w:r>
+        <w:t xml:space="preserve"> </w:t>
+      </w:r>
+    </w:p>
     <w:p/>
     <w:p>
       <w:r>
+        <w:t xml:space="preserve">Create CSD </w:t>
+      </w:r>
+    </w:p>
+    <w:p>
+      <w:r>
+        <w:rPr>
+          <w:noProof/>
+        </w:rPr>
         <w:drawing>
           <wp:inline distT="0" distB="0" distL="0" distR="0" wp14:anchorId="1CCF8317" wp14:editId="2BFF01CF">
             <wp:extent cx="5943600" cy="1866265"/>
@@ -21,7 +48,7 @@
                     <pic:cNvPicPr/>
                   </pic:nvPicPr>
                   <pic:blipFill>
-                    <a:blip r:embed="rId4"/>
+                    <a:blip r:embed="rId5"/>
                     <a:stretch>
                       <a:fillRect/>
                     </a:stretch>
@@ -42,9 +69,16 @@
         </w:drawing>
       </w:r>
     </w:p>
-    <w:p/>
     <w:p>
       <w:r>
+        <w:t>Readme</w:t>
+      </w:r>
+    </w:p>
+    <w:p>
+      <w:r>
+        <w:rPr>
+          <w:noProof/>
+        </w:rPr>
         <w:drawing>
           <wp:inline distT="0" distB="0" distL="0" distR="0" wp14:anchorId="069C7EBD" wp14:editId="1FB31441">
             <wp:extent cx="5943600" cy="2049780"/>
@@ -61,7 +95,7 @@
                     <pic:cNvPicPr/>
                   </pic:nvPicPr>
                   <pic:blipFill>
-                    <a:blip r:embed="rId5"/>
+                    <a:blip r:embed="rId6"/>
                     <a:stretch>
                       <a:fillRect/>
                     </a:stretch>
@@ -82,9 +116,18 @@
         </w:drawing>
       </w:r>
     </w:p>
-    <w:p/>
+    <w:p>
+      <w:proofErr w:type="spellStart"/>
+      <w:r>
+        <w:t>Gitignore</w:t>
+      </w:r>
+      <w:proofErr w:type="spellEnd"/>
+    </w:p>
     <w:p>
       <w:r>
+        <w:rPr>
+          <w:noProof/>
+        </w:rPr>
         <w:drawing>
           <wp:inline distT="0" distB="0" distL="0" distR="0" wp14:anchorId="5FA34FF8" wp14:editId="3F5E681E">
             <wp:extent cx="5943600" cy="1482725"/>
@@ -101,7 +144,7 @@
                     <pic:cNvPicPr/>
                   </pic:nvPicPr>
                   <pic:blipFill>
-                    <a:blip r:embed="rId6"/>
+                    <a:blip r:embed="rId7"/>
                     <a:stretch>
                       <a:fillRect/>
                     </a:stretch>
@@ -123,9 +166,18 @@
       </w:r>
     </w:p>
     <w:p/>
+    <w:p/>
     <w:p>
       <w:r>
         <w:lastRenderedPageBreak/>
+        <w:t>Clone</w:t>
+      </w:r>
+    </w:p>
+    <w:p>
+      <w:r>
+        <w:rPr>
+          <w:noProof/>
+        </w:rPr>
         <w:drawing>
           <wp:inline distT="0" distB="0" distL="0" distR="0" wp14:anchorId="3F987DCB" wp14:editId="78785B01">
             <wp:extent cx="5943600" cy="3073400"/>
@@ -142,7 +194,7 @@
                     <pic:cNvPicPr/>
                   </pic:nvPicPr>
                   <pic:blipFill>
-                    <a:blip r:embed="rId7"/>
+                    <a:blip r:embed="rId8"/>
                     <a:stretch>
                       <a:fillRect/>
                     </a:stretch>
@@ -164,9 +216,16 @@
       </w:r>
     </w:p>
     <w:p/>
-    <w:p/>
     <w:p>
       <w:r>
+        <w:t>CD</w:t>
+      </w:r>
+    </w:p>
+    <w:p>
+      <w:r>
+        <w:rPr>
+          <w:noProof/>
+        </w:rPr>
         <w:drawing>
           <wp:inline distT="0" distB="0" distL="0" distR="0" wp14:anchorId="7B753170" wp14:editId="49640B71">
             <wp:extent cx="5248275" cy="2736841"/>
@@ -183,7 +242,7 @@
                     <pic:cNvPicPr/>
                   </pic:nvPicPr>
                   <pic:blipFill>
-                    <a:blip r:embed="rId8"/>
+                    <a:blip r:embed="rId9"/>
                     <a:stretch>
                       <a:fillRect/>
                     </a:stretch>
@@ -205,9 +264,20 @@
       </w:r>
     </w:p>
     <w:p/>
+    <w:p/>
+    <w:p/>
+    <w:p/>
     <w:p>
       <w:r>
         <w:lastRenderedPageBreak/>
+        <w:t xml:space="preserve">Create Module 1 </w:t>
+      </w:r>
+    </w:p>
+    <w:p>
+      <w:r>
+        <w:rPr>
+          <w:noProof/>
+        </w:rPr>
         <w:drawing>
           <wp:inline distT="0" distB="0" distL="0" distR="0" wp14:anchorId="18D764B0" wp14:editId="401054E6">
             <wp:extent cx="5943600" cy="2778760"/>
@@ -224,7 +294,7 @@
                     <pic:cNvPicPr/>
                   </pic:nvPicPr>
                   <pic:blipFill>
-                    <a:blip r:embed="rId9"/>
+                    <a:blip r:embed="rId10"/>
                     <a:stretch>
                       <a:fillRect/>
                     </a:stretch>
@@ -246,7 +316,53 @@
       </w:r>
     </w:p>
     <w:p/>
-    <w:p/>
+    <w:p>
+      <w:r>
+        <w:t>Push</w:t>
+      </w:r>
+    </w:p>
+    <w:p>
+      <w:r>
+        <w:rPr>
+          <w:noProof/>
+        </w:rPr>
+        <w:drawing>
+          <wp:inline distT="0" distB="0" distL="0" distR="0" wp14:anchorId="5C264B33" wp14:editId="26129F81">
+            <wp:extent cx="5943600" cy="3165475"/>
+            <wp:effectExtent l="0" t="0" r="0" b="0"/>
+            <wp:docPr id="533098675" name="Picture 1" descr="A screenshot of a computer program&#10;&#10;Description automatically generated"/>
+            <wp:cNvGraphicFramePr>
+              <a:graphicFrameLocks xmlns:a="http://schemas.openxmlformats.org/drawingml/2006/main" noChangeAspect="1"/>
+            </wp:cNvGraphicFramePr>
+            <a:graphic xmlns:a="http://schemas.openxmlformats.org/drawingml/2006/main">
+              <a:graphicData uri="http://schemas.openxmlformats.org/drawingml/2006/picture">
+                <pic:pic xmlns:pic="http://schemas.openxmlformats.org/drawingml/2006/picture">
+                  <pic:nvPicPr>
+                    <pic:cNvPr id="533098675" name="Picture 1" descr="A screenshot of a computer program&#10;&#10;Description automatically generated"/>
+                    <pic:cNvPicPr/>
+                  </pic:nvPicPr>
+                  <pic:blipFill>
+                    <a:blip r:embed="rId11"/>
+                    <a:stretch>
+                      <a:fillRect/>
+                    </a:stretch>
+                  </pic:blipFill>
+                  <pic:spPr>
+                    <a:xfrm>
+                      <a:off x="0" y="0"/>
+                      <a:ext cx="5943600" cy="3165475"/>
+                    </a:xfrm>
+                    <a:prstGeom prst="rect">
+                      <a:avLst/>
+                    </a:prstGeom>
+                  </pic:spPr>
+                </pic:pic>
+              </a:graphicData>
+            </a:graphic>
+          </wp:inline>
+        </w:drawing>
+      </w:r>
+    </w:p>
     <w:sectPr>
       <w:pgSz w:w="12240" w:h="15840"/>
       <w:pgMar w:top="1440" w:right="1440" w:bottom="1440" w:left="1440" w:header="720" w:footer="720" w:gutter="0"/>
@@ -1174,6 +1290,29 @@
       <w:spacing w:val="5"/>
     </w:rPr>
   </w:style>
+  <w:style w:type="character" w:styleId="Hyperlink">
+    <w:name w:val="Hyperlink"/>
+    <w:basedOn w:val="DefaultParagraphFont"/>
+    <w:uiPriority w:val="99"/>
+    <w:unhideWhenUsed/>
+    <w:rsid w:val="000F3BF1"/>
+    <w:rPr>
+      <w:color w:val="467886" w:themeColor="hyperlink"/>
+      <w:u w:val="single"/>
+    </w:rPr>
+  </w:style>
+  <w:style w:type="character" w:styleId="UnresolvedMention">
+    <w:name w:val="Unresolved Mention"/>
+    <w:basedOn w:val="DefaultParagraphFont"/>
+    <w:uiPriority w:val="99"/>
+    <w:semiHidden/>
+    <w:unhideWhenUsed/>
+    <w:rsid w:val="000F3BF1"/>
+    <w:rPr>
+      <w:color w:val="605E5C"/>
+      <w:shd w:val="clear" w:color="auto" w:fill="E1DFDD"/>
+    </w:rPr>
+  </w:style>
 </w:styles>
 </file>
 

</xml_diff>